<commit_message>
fixed the worst bug i've ever encountered in my life
</commit_message>
<xml_diff>
--- a/docs/documentation.docx
+++ b/docs/documentation.docx
@@ -319,11 +319,19 @@
           <w:color w:val="70AD47" w:themeColor="accent6"/>
         </w:rPr>
       </w:pPr>
-      <w:r>
-        <w:rPr>
-          <w:color w:val="70AD47" w:themeColor="accent6"/>
-        </w:rPr>
-        <w:t>main.lua:</w:t>
+      <w:proofErr w:type="spellStart"/>
+      <w:r>
+        <w:rPr>
+          <w:color w:val="70AD47" w:themeColor="accent6"/>
+        </w:rPr>
+        <w:t>main.lua</w:t>
+      </w:r>
+      <w:proofErr w:type="spellEnd"/>
+      <w:r>
+        <w:rPr>
+          <w:color w:val="70AD47" w:themeColor="accent6"/>
+        </w:rPr>
+        <w:t>:</w:t>
       </w:r>
     </w:p>
     <w:p>
@@ -334,8 +342,13 @@
           <w:numId w:val="1"/>
         </w:numPr>
       </w:pPr>
-      <w:r>
-        <w:t>love.load(): Initializes the variables</w:t>
+      <w:proofErr w:type="spellStart"/>
+      <w:r>
+        <w:t>love.load</w:t>
+      </w:r>
+      <w:proofErr w:type="spellEnd"/>
+      <w:r>
+        <w:t>(): Initializes the variables</w:t>
       </w:r>
     </w:p>
     <w:p>
@@ -346,8 +359,13 @@
           <w:numId w:val="1"/>
         </w:numPr>
       </w:pPr>
-      <w:r>
-        <w:t>love.update(dt): Constantly updates the game</w:t>
+      <w:proofErr w:type="spellStart"/>
+      <w:r>
+        <w:t>love.update</w:t>
+      </w:r>
+      <w:proofErr w:type="spellEnd"/>
+      <w:r>
+        <w:t>(dt): Constantly updates the game</w:t>
       </w:r>
     </w:p>
     <w:p>
@@ -358,21 +376,34 @@
           <w:numId w:val="1"/>
         </w:numPr>
       </w:pPr>
-      <w:r>
-        <w:t>love.draw(): Constantly called and calls the :draw() method in the level that is being solved</w:t>
-      </w:r>
-    </w:p>
-    <w:p>
-      <w:pPr>
-        <w:rPr>
-          <w:color w:val="70AD47" w:themeColor="accent6"/>
-        </w:rPr>
-      </w:pPr>
-      <w:r>
-        <w:rPr>
-          <w:color w:val="70AD47" w:themeColor="accent6"/>
-        </w:rPr>
-        <w:t>scales.lua:</w:t>
+      <w:proofErr w:type="spellStart"/>
+      <w:r>
+        <w:t>love.draw</w:t>
+      </w:r>
+      <w:proofErr w:type="spellEnd"/>
+      <w:r>
+        <w:t>(): Constantly called and calls the :draw() method in the level that is being solved</w:t>
+      </w:r>
+    </w:p>
+    <w:p>
+      <w:pPr>
+        <w:rPr>
+          <w:color w:val="70AD47" w:themeColor="accent6"/>
+        </w:rPr>
+      </w:pPr>
+      <w:proofErr w:type="spellStart"/>
+      <w:r>
+        <w:rPr>
+          <w:color w:val="70AD47" w:themeColor="accent6"/>
+        </w:rPr>
+        <w:t>scales.lua</w:t>
+      </w:r>
+      <w:proofErr w:type="spellEnd"/>
+      <w:r>
+        <w:rPr>
+          <w:color w:val="70AD47" w:themeColor="accent6"/>
+        </w:rPr>
+        <w:t>:</w:t>
       </w:r>
     </w:p>
     <w:p>
@@ -389,8 +420,13 @@
       <w:r>
         <w:t xml:space="preserve"> </w:t>
       </w:r>
-      <w:r>
-        <w:t>getHeightFromDecimal(h)</w:t>
+      <w:proofErr w:type="spellStart"/>
+      <w:r>
+        <w:t>getHeightFromDecimal</w:t>
+      </w:r>
+      <w:proofErr w:type="spellEnd"/>
+      <w:r>
+        <w:t>(h)</w:t>
       </w:r>
       <w:r>
         <w:t xml:space="preserve">: Returns a number for the height position on the screen for </w:t>
@@ -416,8 +452,13 @@
       <w:r>
         <w:t xml:space="preserve"> </w:t>
       </w:r>
-      <w:r>
-        <w:t xml:space="preserve">getWidthFromDecimal(w): Returns a </w:t>
+      <w:proofErr w:type="spellStart"/>
+      <w:r>
+        <w:t>getWidthFromDecimal</w:t>
+      </w:r>
+      <w:proofErr w:type="spellEnd"/>
+      <w:r>
+        <w:t xml:space="preserve">(w): Returns a </w:t>
       </w:r>
       <w:r>
         <w:t>number</w:t>
@@ -446,8 +487,13 @@
       <w:r>
         <w:t xml:space="preserve"> </w:t>
       </w:r>
-      <w:r>
-        <w:t>getDecimalFromHeight(d): Returns a</w:t>
+      <w:proofErr w:type="spellStart"/>
+      <w:r>
+        <w:t>getDecimalFromHeight</w:t>
+      </w:r>
+      <w:proofErr w:type="spellEnd"/>
+      <w:r>
+        <w:t>(d): Returns a</w:t>
       </w:r>
       <w:r>
         <w:t xml:space="preserve"> float</w:t>
@@ -470,8 +516,13 @@
       <w:r>
         <w:t xml:space="preserve"> </w:t>
       </w:r>
-      <w:r>
-        <w:t xml:space="preserve">getDecimalFromWidth(d): Returns a </w:t>
+      <w:proofErr w:type="spellStart"/>
+      <w:r>
+        <w:t>getDecimalFromWidth</w:t>
+      </w:r>
+      <w:proofErr w:type="spellEnd"/>
+      <w:r>
+        <w:t xml:space="preserve">(d): Returns a </w:t>
       </w:r>
       <w:r>
         <w:t>float</w:t>
@@ -488,8 +539,13 @@
           <w:numId w:val="1"/>
         </w:numPr>
       </w:pPr>
-      <w:r>
-        <w:t>printCoordinates(x, y): Prints the coordinates x and y in the console</w:t>
+      <w:proofErr w:type="spellStart"/>
+      <w:r>
+        <w:t>printCoordinates</w:t>
+      </w:r>
+      <w:proofErr w:type="spellEnd"/>
+      <w:r>
+        <w:t>(x, y): Prints the coordinates x and y in the console</w:t>
       </w:r>
     </w:p>
     <w:p>
@@ -626,11 +682,139 @@
       </w:r>
     </w:p>
     <w:p>
-      <w:r>
-        <w:rPr>
-          <w:color w:val="ED7D31" w:themeColor="accent2"/>
-        </w:rPr>
-        <w:t xml:space="preserve">grid.lua: </w:t>
+      <w:pPr>
+        <w:rPr>
+          <w:color w:val="ED7D31" w:themeColor="accent2"/>
+        </w:rPr>
+      </w:pPr>
+    </w:p>
+    <w:p>
+      <w:pPr>
+        <w:rPr>
+          <w:color w:val="ED7D31" w:themeColor="accent2"/>
+        </w:rPr>
+      </w:pPr>
+    </w:p>
+    <w:p>
+      <w:pPr>
+        <w:rPr>
+          <w:color w:val="ED7D31" w:themeColor="accent2"/>
+        </w:rPr>
+      </w:pPr>
+    </w:p>
+    <w:p>
+      <w:pPr>
+        <w:rPr>
+          <w:color w:val="ED7D31" w:themeColor="accent2"/>
+        </w:rPr>
+      </w:pPr>
+    </w:p>
+    <w:p>
+      <w:pPr>
+        <w:rPr>
+          <w:color w:val="ED7D31" w:themeColor="accent2"/>
+        </w:rPr>
+      </w:pPr>
+    </w:p>
+    <w:p>
+      <w:pPr>
+        <w:rPr>
+          <w:color w:val="ED7D31" w:themeColor="accent2"/>
+        </w:rPr>
+      </w:pPr>
+    </w:p>
+    <w:p>
+      <w:pPr>
+        <w:rPr>
+          <w:color w:val="ED7D31" w:themeColor="accent2"/>
+        </w:rPr>
+      </w:pPr>
+    </w:p>
+    <w:p>
+      <w:pPr>
+        <w:rPr>
+          <w:color w:val="ED7D31" w:themeColor="accent2"/>
+        </w:rPr>
+      </w:pPr>
+    </w:p>
+    <w:p>
+      <w:pPr>
+        <w:rPr>
+          <w:color w:val="ED7D31" w:themeColor="accent2"/>
+        </w:rPr>
+      </w:pPr>
+    </w:p>
+    <w:p>
+      <w:pPr>
+        <w:rPr>
+          <w:color w:val="ED7D31" w:themeColor="accent2"/>
+        </w:rPr>
+      </w:pPr>
+    </w:p>
+    <w:p>
+      <w:pPr>
+        <w:rPr>
+          <w:color w:val="ED7D31" w:themeColor="accent2"/>
+        </w:rPr>
+      </w:pPr>
+    </w:p>
+    <w:p>
+      <w:pPr>
+        <w:rPr>
+          <w:color w:val="ED7D31" w:themeColor="accent2"/>
+        </w:rPr>
+      </w:pPr>
+    </w:p>
+    <w:p>
+      <w:pPr>
+        <w:rPr>
+          <w:color w:val="ED7D31" w:themeColor="accent2"/>
+        </w:rPr>
+      </w:pPr>
+    </w:p>
+    <w:p>
+      <w:pPr>
+        <w:rPr>
+          <w:color w:val="ED7D31" w:themeColor="accent2"/>
+        </w:rPr>
+      </w:pPr>
+    </w:p>
+    <w:p>
+      <w:pPr>
+        <w:rPr>
+          <w:color w:val="ED7D31" w:themeColor="accent2"/>
+        </w:rPr>
+      </w:pPr>
+    </w:p>
+    <w:p>
+      <w:pPr>
+        <w:rPr>
+          <w:color w:val="ED7D31" w:themeColor="accent2"/>
+        </w:rPr>
+      </w:pPr>
+    </w:p>
+    <w:p>
+      <w:pPr>
+        <w:rPr>
+          <w:color w:val="ED7D31" w:themeColor="accent2"/>
+        </w:rPr>
+      </w:pPr>
+    </w:p>
+    <w:p>
+      <w:proofErr w:type="spellStart"/>
+      <w:r>
+        <w:rPr>
+          <w:color w:val="ED7D31" w:themeColor="accent2"/>
+        </w:rPr>
+        <w:lastRenderedPageBreak/>
+        <w:t>grid.lua</w:t>
+      </w:r>
+      <w:proofErr w:type="spellEnd"/>
+      <w:r>
+        <w:rPr>
+          <w:color w:val="ED7D31" w:themeColor="accent2"/>
+        </w:rPr>
+        <w:t xml:space="preserve">: </w:t>
       </w:r>
       <w:r>
         <w:t>(object)</w:t>
@@ -644,8 +828,13 @@
           <w:numId w:val="1"/>
         </w:numPr>
       </w:pPr>
-      <w:r>
-        <w:t>grid.new(x, y, d, r, c):</w:t>
+      <w:proofErr w:type="spellStart"/>
+      <w:r>
+        <w:t>grid.new</w:t>
+      </w:r>
+      <w:proofErr w:type="spellEnd"/>
+      <w:r>
+        <w:t>(x, y, d, r, c):</w:t>
       </w:r>
       <w:r>
         <w:t xml:space="preserve"> </w:t>
@@ -705,8 +894,13 @@
           <w:numId w:val="1"/>
         </w:numPr>
       </w:pPr>
-      <w:r>
-        <w:t>Grid:draw()</w:t>
+      <w:proofErr w:type="spellStart"/>
+      <w:r>
+        <w:t>Grid:draw</w:t>
+      </w:r>
+      <w:proofErr w:type="spellEnd"/>
+      <w:r>
+        <w:t>()</w:t>
       </w:r>
       <w:r>
         <w:t>:</w:t>
@@ -727,7 +921,21 @@
         <w:rPr>
           <w:color w:val="ED7D31" w:themeColor="accent2"/>
         </w:rPr>
-        <w:t>number[2] Grid:getColumn(</w:t>
+        <w:t xml:space="preserve">number[2] </w:t>
+      </w:r>
+      <w:proofErr w:type="spellStart"/>
+      <w:r>
+        <w:rPr>
+          <w:color w:val="ED7D31" w:themeColor="accent2"/>
+        </w:rPr>
+        <w:t>Grid:getColumn</w:t>
+      </w:r>
+      <w:proofErr w:type="spellEnd"/>
+      <w:r>
+        <w:rPr>
+          <w:color w:val="ED7D31" w:themeColor="accent2"/>
+        </w:rPr>
+        <w:t>(</w:t>
       </w:r>
       <w:r>
         <w:rPr>
@@ -800,7 +1008,21 @@
         <w:rPr>
           <w:color w:val="ED7D31" w:themeColor="accent2"/>
         </w:rPr>
-        <w:t>number[2] Grid:getRow(</w:t>
+        <w:t xml:space="preserve">number[2] </w:t>
+      </w:r>
+      <w:proofErr w:type="spellStart"/>
+      <w:r>
+        <w:rPr>
+          <w:color w:val="ED7D31" w:themeColor="accent2"/>
+        </w:rPr>
+        <w:t>Grid:getRow</w:t>
+      </w:r>
+      <w:proofErr w:type="spellEnd"/>
+      <w:r>
+        <w:rPr>
+          <w:color w:val="ED7D31" w:themeColor="accent2"/>
+        </w:rPr>
+        <w:t>(</w:t>
       </w:r>
       <w:r>
         <w:rPr>
@@ -864,7 +1086,21 @@
         <w:rPr>
           <w:color w:val="70AD47" w:themeColor="accent6"/>
         </w:rPr>
-        <w:t xml:space="preserve">int[2] Grid:getID(): </w:t>
+        <w:t xml:space="preserve">int[2] </w:t>
+      </w:r>
+      <w:proofErr w:type="spellStart"/>
+      <w:r>
+        <w:rPr>
+          <w:color w:val="70AD47" w:themeColor="accent6"/>
+        </w:rPr>
+        <w:t>Grid:getID</w:t>
+      </w:r>
+      <w:proofErr w:type="spellEnd"/>
+      <w:r>
+        <w:rPr>
+          <w:color w:val="70AD47" w:themeColor="accent6"/>
+        </w:rPr>
+        <w:t xml:space="preserve">(): </w:t>
       </w:r>
       <w:r>
         <w:t>returns the x and y value</w:t>
@@ -916,7 +1152,14 @@
         <w:rPr>
           <w:color w:val="ED7D31" w:themeColor="accent2"/>
         </w:rPr>
-        <w:t>int[2] Grid:getID</w:t>
+        <w:t xml:space="preserve">int[2] </w:t>
+      </w:r>
+      <w:proofErr w:type="spellStart"/>
+      <w:r>
+        <w:rPr>
+          <w:color w:val="ED7D31" w:themeColor="accent2"/>
+        </w:rPr>
+        <w:t>Grid:getID</w:t>
       </w:r>
       <w:r>
         <w:rPr>
@@ -924,6 +1167,7 @@
         </w:rPr>
         <w:t>Alt</w:t>
       </w:r>
+      <w:proofErr w:type="spellEnd"/>
       <w:r>
         <w:rPr>
           <w:color w:val="ED7D31" w:themeColor="accent2"/>
@@ -940,7 +1184,21 @@
         <w:rPr>
           <w:color w:val="000000" w:themeColor="text1"/>
         </w:rPr>
-        <w:t>does the exact same thing as Grid:getID() but has a faster computation run-time</w:t>
+        <w:t xml:space="preserve">does the exact same thing as </w:t>
+      </w:r>
+      <w:proofErr w:type="spellStart"/>
+      <w:r>
+        <w:rPr>
+          <w:color w:val="000000" w:themeColor="text1"/>
+        </w:rPr>
+        <w:t>Grid:getID</w:t>
+      </w:r>
+      <w:proofErr w:type="spellEnd"/>
+      <w:r>
+        <w:rPr>
+          <w:color w:val="000000" w:themeColor="text1"/>
+        </w:rPr>
+        <w:t>() but has a faster computation run-time</w:t>
       </w:r>
     </w:p>
     <w:p>
@@ -958,7 +1216,21 @@
         <w:rPr>
           <w:color w:val="ED7D31" w:themeColor="accent2"/>
         </w:rPr>
-        <w:t xml:space="preserve">float Grid:getDecimalFromGridWidth(p): </w:t>
+        <w:t xml:space="preserve">float </w:t>
+      </w:r>
+      <w:proofErr w:type="spellStart"/>
+      <w:r>
+        <w:rPr>
+          <w:color w:val="ED7D31" w:themeColor="accent2"/>
+        </w:rPr>
+        <w:t>Grid:getDecimalFromGridWidth</w:t>
+      </w:r>
+      <w:proofErr w:type="spellEnd"/>
+      <w:r>
+        <w:rPr>
+          <w:color w:val="ED7D31" w:themeColor="accent2"/>
+        </w:rPr>
+        <w:t xml:space="preserve">(p): </w:t>
       </w:r>
       <w:r>
         <w:rPr>
@@ -982,7 +1254,21 @@
         <w:rPr>
           <w:color w:val="ED7D31" w:themeColor="accent2"/>
         </w:rPr>
-        <w:t xml:space="preserve">float Grid:getDecimalFromGridHeight(p): </w:t>
+        <w:t xml:space="preserve">float </w:t>
+      </w:r>
+      <w:proofErr w:type="spellStart"/>
+      <w:r>
+        <w:rPr>
+          <w:color w:val="ED7D31" w:themeColor="accent2"/>
+        </w:rPr>
+        <w:t>Grid:getDecimalFromGridHeight</w:t>
+      </w:r>
+      <w:proofErr w:type="spellEnd"/>
+      <w:r>
+        <w:rPr>
+          <w:color w:val="ED7D31" w:themeColor="accent2"/>
+        </w:rPr>
+        <w:t xml:space="preserve">(p): </w:t>
       </w:r>
       <w:r>
         <w:rPr>
@@ -994,6 +1280,408 @@
     <w:p>
       <w:pPr>
         <w:pStyle w:val="ListParagraph"/>
+        <w:numPr>
+          <w:ilvl w:val="0"/>
+          <w:numId w:val="1"/>
+        </w:numPr>
+        <w:rPr>
+          <w:color w:val="000000" w:themeColor="text1"/>
+        </w:rPr>
+      </w:pPr>
+      <w:proofErr w:type="spellStart"/>
+      <w:r>
+        <w:rPr>
+          <w:color w:val="70AD47" w:themeColor="accent6"/>
+        </w:rPr>
+        <w:t>boolean</w:t>
+      </w:r>
+      <w:proofErr w:type="spellEnd"/>
+      <w:r>
+        <w:rPr>
+          <w:color w:val="70AD47" w:themeColor="accent6"/>
+        </w:rPr>
+        <w:t xml:space="preserve"> </w:t>
+      </w:r>
+      <w:proofErr w:type="spellStart"/>
+      <w:r>
+        <w:rPr>
+          <w:color w:val="70AD47" w:themeColor="accent6"/>
+        </w:rPr>
+        <w:t>Level:isRoot</w:t>
+      </w:r>
+      <w:proofErr w:type="spellEnd"/>
+      <w:r>
+        <w:rPr>
+          <w:color w:val="70AD47" w:themeColor="accent6"/>
+        </w:rPr>
+        <w:t xml:space="preserve">(x, y): </w:t>
+      </w:r>
+      <w:r>
+        <w:rPr>
+          <w:color w:val="000000" w:themeColor="text1"/>
+        </w:rPr>
+        <w:t xml:space="preserve">checks if an obstacle at the position </w:t>
+      </w:r>
+      <w:proofErr w:type="spellStart"/>
+      <w:r>
+        <w:rPr>
+          <w:color w:val="000000" w:themeColor="text1"/>
+        </w:rPr>
+        <w:t>x,y</w:t>
+      </w:r>
+      <w:proofErr w:type="spellEnd"/>
+      <w:r>
+        <w:rPr>
+          <w:color w:val="000000" w:themeColor="text1"/>
+        </w:rPr>
+        <w:t xml:space="preserve"> is the root of an obstacle</w:t>
+      </w:r>
+    </w:p>
+    <w:p>
+      <w:pPr>
+        <w:pStyle w:val="ListParagraph"/>
+        <w:numPr>
+          <w:ilvl w:val="0"/>
+          <w:numId w:val="1"/>
+        </w:numPr>
+        <w:rPr>
+          <w:color w:val="000000" w:themeColor="text1"/>
+        </w:rPr>
+      </w:pPr>
+      <w:r>
+        <w:rPr>
+          <w:color w:val="70AD47" w:themeColor="accent6"/>
+        </w:rPr>
+        <w:t xml:space="preserve">number[2] </w:t>
+      </w:r>
+      <w:proofErr w:type="spellStart"/>
+      <w:r>
+        <w:rPr>
+          <w:color w:val="70AD47" w:themeColor="accent6"/>
+        </w:rPr>
+        <w:t>Level:findTail</w:t>
+      </w:r>
+      <w:proofErr w:type="spellEnd"/>
+      <w:r>
+        <w:rPr>
+          <w:color w:val="70AD47" w:themeColor="accent6"/>
+        </w:rPr>
+        <w:t>(x, y):</w:t>
+      </w:r>
+      <w:r>
+        <w:rPr>
+          <w:color w:val="000000" w:themeColor="text1"/>
+        </w:rPr>
+        <w:t xml:space="preserve"> finds the tail given the root of an obstacle</w:t>
+      </w:r>
+    </w:p>
+    <w:p>
+      <w:pPr>
+        <w:pStyle w:val="ListParagraph"/>
+        <w:rPr>
+          <w:color w:val="000000" w:themeColor="text1"/>
+        </w:rPr>
+      </w:pPr>
+      <w:r>
+        <w:rPr>
+          <w:color w:val="000000" w:themeColor="text1"/>
+        </w:rPr>
+        <w:t>[1] = the x-value of the tail (1-6)</w:t>
+      </w:r>
+    </w:p>
+    <w:p>
+      <w:pPr>
+        <w:pStyle w:val="ListParagraph"/>
+        <w:rPr>
+          <w:color w:val="000000" w:themeColor="text1"/>
+        </w:rPr>
+      </w:pPr>
+      <w:r>
+        <w:rPr>
+          <w:color w:val="000000" w:themeColor="text1"/>
+        </w:rPr>
+        <w:t>[2] = the y-value of the tail (1-6)</w:t>
+      </w:r>
+    </w:p>
+    <w:p>
+      <w:pPr>
+        <w:pStyle w:val="ListParagraph"/>
+        <w:numPr>
+          <w:ilvl w:val="0"/>
+          <w:numId w:val="1"/>
+        </w:numPr>
+        <w:rPr>
+          <w:color w:val="000000" w:themeColor="text1"/>
+        </w:rPr>
+      </w:pPr>
+      <w:r>
+        <w:rPr>
+          <w:color w:val="70AD47" w:themeColor="accent6"/>
+        </w:rPr>
+        <w:t>number[2]</w:t>
+      </w:r>
+      <w:r>
+        <w:rPr>
+          <w:color w:val="70AD47" w:themeColor="accent6"/>
+        </w:rPr>
+        <w:t xml:space="preserve"> OR false</w:t>
+      </w:r>
+      <w:r>
+        <w:rPr>
+          <w:color w:val="70AD47" w:themeColor="accent6"/>
+        </w:rPr>
+        <w:t xml:space="preserve"> </w:t>
+      </w:r>
+      <w:proofErr w:type="spellStart"/>
+      <w:r>
+        <w:rPr>
+          <w:color w:val="70AD47" w:themeColor="accent6"/>
+        </w:rPr>
+        <w:t>Level:findRoot</w:t>
+      </w:r>
+      <w:proofErr w:type="spellEnd"/>
+      <w:r>
+        <w:rPr>
+          <w:color w:val="70AD47" w:themeColor="accent6"/>
+        </w:rPr>
+        <w:t xml:space="preserve">(x, y): </w:t>
+      </w:r>
+      <w:r>
+        <w:rPr>
+          <w:color w:val="000000" w:themeColor="text1"/>
+        </w:rPr>
+        <w:t xml:space="preserve">finds the root of the obstacle on position </w:t>
+      </w:r>
+      <w:proofErr w:type="spellStart"/>
+      <w:r>
+        <w:rPr>
+          <w:color w:val="000000" w:themeColor="text1"/>
+        </w:rPr>
+        <w:t>x,y</w:t>
+      </w:r>
+      <w:proofErr w:type="spellEnd"/>
+    </w:p>
+    <w:p>
+      <w:pPr>
+        <w:pStyle w:val="ListParagraph"/>
+        <w:rPr>
+          <w:color w:val="000000" w:themeColor="text1"/>
+        </w:rPr>
+      </w:pPr>
+      <w:r>
+        <w:rPr>
+          <w:color w:val="000000" w:themeColor="text1"/>
+        </w:rPr>
+        <w:t>[1] = the x-value of the root (1-6)</w:t>
+      </w:r>
+    </w:p>
+    <w:p>
+      <w:pPr>
+        <w:pStyle w:val="ListParagraph"/>
+        <w:rPr>
+          <w:color w:val="000000" w:themeColor="text1"/>
+        </w:rPr>
+      </w:pPr>
+      <w:r>
+        <w:rPr>
+          <w:color w:val="000000" w:themeColor="text1"/>
+        </w:rPr>
+        <w:t>[2] = the y-value of the root (1-6)</w:t>
+      </w:r>
+    </w:p>
+    <w:p>
+      <w:pPr>
+        <w:pStyle w:val="ListParagraph"/>
+        <w:numPr>
+          <w:ilvl w:val="0"/>
+          <w:numId w:val="1"/>
+        </w:numPr>
+        <w:rPr>
+          <w:color w:val="000000" w:themeColor="text1"/>
+        </w:rPr>
+      </w:pPr>
+      <w:r>
+        <w:rPr>
+          <w:color w:val="70AD47" w:themeColor="accent6"/>
+        </w:rPr>
+        <w:t xml:space="preserve">obstacle </w:t>
+      </w:r>
+      <w:proofErr w:type="spellStart"/>
+      <w:r>
+        <w:rPr>
+          <w:color w:val="70AD47" w:themeColor="accent6"/>
+        </w:rPr>
+        <w:t>Level:getRoot</w:t>
+      </w:r>
+      <w:proofErr w:type="spellEnd"/>
+      <w:r>
+        <w:rPr>
+          <w:color w:val="70AD47" w:themeColor="accent6"/>
+        </w:rPr>
+        <w:t xml:space="preserve">(x, y): </w:t>
+      </w:r>
+      <w:r>
+        <w:rPr>
+          <w:color w:val="000000" w:themeColor="text1"/>
+        </w:rPr>
+        <w:t xml:space="preserve">returns the obstacle whose root is on position </w:t>
+      </w:r>
+      <w:proofErr w:type="spellStart"/>
+      <w:r>
+        <w:rPr>
+          <w:color w:val="000000" w:themeColor="text1"/>
+        </w:rPr>
+        <w:t>x,y</w:t>
+      </w:r>
+      <w:proofErr w:type="spellEnd"/>
+    </w:p>
+    <w:p>
+      <w:pPr>
+        <w:pStyle w:val="ListParagraph"/>
+        <w:numPr>
+          <w:ilvl w:val="0"/>
+          <w:numId w:val="1"/>
+        </w:numPr>
+        <w:rPr>
+          <w:color w:val="70AD47" w:themeColor="accent6"/>
+        </w:rPr>
+      </w:pPr>
+      <w:proofErr w:type="spellStart"/>
+      <w:r>
+        <w:rPr>
+          <w:color w:val="70AD47" w:themeColor="accent6"/>
+        </w:rPr>
+        <w:t>boolean</w:t>
+      </w:r>
+      <w:proofErr w:type="spellEnd"/>
+      <w:r>
+        <w:rPr>
+          <w:color w:val="70AD47" w:themeColor="accent6"/>
+        </w:rPr>
+        <w:t xml:space="preserve"> </w:t>
+      </w:r>
+      <w:proofErr w:type="spellStart"/>
+      <w:r>
+        <w:rPr>
+          <w:color w:val="70AD47" w:themeColor="accent6"/>
+        </w:rPr>
+        <w:t>Level:rootsAreEqual</w:t>
+      </w:r>
+      <w:proofErr w:type="spellEnd"/>
+      <w:r>
+        <w:rPr>
+          <w:color w:val="70AD47" w:themeColor="accent6"/>
+        </w:rPr>
+        <w:t xml:space="preserve">(x, y, x0, y0): </w:t>
+      </w:r>
+      <w:r>
+        <w:rPr>
+          <w:color w:val="000000" w:themeColor="text1"/>
+        </w:rPr>
+        <w:t>determines if (x, y) is a root of (x0, y0)</w:t>
+      </w:r>
+    </w:p>
+    <w:p>
+      <w:pPr>
+        <w:pStyle w:val="ListParagraph"/>
+        <w:numPr>
+          <w:ilvl w:val="0"/>
+          <w:numId w:val="1"/>
+        </w:numPr>
+        <w:rPr>
+          <w:color w:val="000000" w:themeColor="text1"/>
+        </w:rPr>
+      </w:pPr>
+      <w:r>
+        <w:rPr>
+          <w:color w:val="70AD47" w:themeColor="accent6"/>
+        </w:rPr>
+        <w:t xml:space="preserve">number[2] </w:t>
+      </w:r>
+      <w:proofErr w:type="spellStart"/>
+      <w:r>
+        <w:rPr>
+          <w:color w:val="70AD47" w:themeColor="accent6"/>
+        </w:rPr>
+        <w:t>Level:getMouseGrid</w:t>
+      </w:r>
+      <w:proofErr w:type="spellEnd"/>
+      <w:r>
+        <w:rPr>
+          <w:color w:val="70AD47" w:themeColor="accent6"/>
+        </w:rPr>
+        <w:t xml:space="preserve">(): </w:t>
+      </w:r>
+      <w:r>
+        <w:rPr>
+          <w:color w:val="000000" w:themeColor="text1"/>
+        </w:rPr>
+        <w:t>returns the x-value and y-value of where the mouse is located in the game window</w:t>
+      </w:r>
+    </w:p>
+    <w:p>
+      <w:pPr>
+        <w:pStyle w:val="ListParagraph"/>
+        <w:rPr>
+          <w:color w:val="000000" w:themeColor="text1"/>
+        </w:rPr>
+      </w:pPr>
+      <w:r>
+        <w:rPr>
+          <w:color w:val="000000" w:themeColor="text1"/>
+        </w:rPr>
+        <w:t>[1] = the x-value of the mouse</w:t>
+      </w:r>
+    </w:p>
+    <w:p>
+      <w:pPr>
+        <w:pStyle w:val="ListParagraph"/>
+        <w:rPr>
+          <w:color w:val="000000" w:themeColor="text1"/>
+        </w:rPr>
+      </w:pPr>
+      <w:r>
+        <w:rPr>
+          <w:color w:val="000000" w:themeColor="text1"/>
+        </w:rPr>
+        <w:t>[2] = the y-value of the mouse</w:t>
+      </w:r>
+    </w:p>
+    <w:p>
+      <w:pPr>
+        <w:pStyle w:val="ListParagraph"/>
+        <w:numPr>
+          <w:ilvl w:val="0"/>
+          <w:numId w:val="1"/>
+        </w:numPr>
+        <w:rPr>
+          <w:color w:val="000000" w:themeColor="text1"/>
+        </w:rPr>
+      </w:pPr>
+      <w:proofErr w:type="spellStart"/>
+      <w:r>
+        <w:rPr>
+          <w:color w:val="70AD47" w:themeColor="accent6"/>
+        </w:rPr>
+        <w:t>Level:moveObstacle</w:t>
+      </w:r>
+      <w:proofErr w:type="spellEnd"/>
+      <w:r>
+        <w:rPr>
+          <w:color w:val="70AD47" w:themeColor="accent6"/>
+        </w:rPr>
+        <w:t xml:space="preserve">(x, y): </w:t>
+      </w:r>
+      <w:r>
+        <w:rPr>
+          <w:color w:val="000000" w:themeColor="text1"/>
+        </w:rPr>
+        <w:t>moves the obstacle</w:t>
+      </w:r>
+    </w:p>
+    <w:p>
+      <w:pPr>
+        <w:pStyle w:val="ListParagraph"/>
         <w:rPr>
           <w:color w:val="4472C4" w:themeColor="accent1"/>
         </w:rPr>
@@ -1017,16 +1705,56 @@
     </w:p>
     <w:p>
       <w:pPr>
+        <w:pStyle w:val="ListParagraph"/>
         <w:rPr>
           <w:color w:val="4472C4" w:themeColor="accent1"/>
         </w:rPr>
       </w:pPr>
+    </w:p>
+    <w:p>
+      <w:pPr>
+        <w:pStyle w:val="ListParagraph"/>
+        <w:rPr>
+          <w:color w:val="4472C4" w:themeColor="accent1"/>
+        </w:rPr>
+      </w:pPr>
+    </w:p>
+    <w:p>
+      <w:pPr>
+        <w:pStyle w:val="ListParagraph"/>
+        <w:rPr>
+          <w:color w:val="4472C4" w:themeColor="accent1"/>
+        </w:rPr>
+      </w:pPr>
+    </w:p>
+    <w:p>
+      <w:pPr>
+        <w:pStyle w:val="ListParagraph"/>
+        <w:rPr>
+          <w:color w:val="4472C4" w:themeColor="accent1"/>
+        </w:rPr>
+      </w:pPr>
+    </w:p>
+    <w:p>
+      <w:pPr>
+        <w:rPr>
+          <w:color w:val="4472C4" w:themeColor="accent1"/>
+        </w:rPr>
+      </w:pPr>
+      <w:proofErr w:type="spellStart"/>
       <w:r>
         <w:rPr>
           <w:color w:val="FF0000"/>
         </w:rPr>
         <w:lastRenderedPageBreak/>
-        <w:t>obstacle.lua:</w:t>
+        <w:t>obstacle.lua</w:t>
+      </w:r>
+      <w:proofErr w:type="spellEnd"/>
+      <w:r>
+        <w:rPr>
+          <w:color w:val="FF0000"/>
+        </w:rPr>
+        <w:t>:</w:t>
       </w:r>
       <w:r>
         <w:rPr>
@@ -1052,11 +1780,47 @@
           <w:color w:val="000000" w:themeColor="text1"/>
         </w:rPr>
       </w:pPr>
-      <w:r>
-        <w:rPr>
-          <w:color w:val="000000" w:themeColor="text1"/>
-        </w:rPr>
-        <w:t xml:space="preserve">Obstacle.new(l, c, iX, iY, h, g): </w:t>
+      <w:proofErr w:type="spellStart"/>
+      <w:r>
+        <w:rPr>
+          <w:color w:val="000000" w:themeColor="text1"/>
+        </w:rPr>
+        <w:t>Obstacle.new</w:t>
+      </w:r>
+      <w:proofErr w:type="spellEnd"/>
+      <w:r>
+        <w:rPr>
+          <w:color w:val="000000" w:themeColor="text1"/>
+        </w:rPr>
+        <w:t xml:space="preserve">(l, c, </w:t>
+      </w:r>
+      <w:proofErr w:type="spellStart"/>
+      <w:r>
+        <w:rPr>
+          <w:color w:val="000000" w:themeColor="text1"/>
+        </w:rPr>
+        <w:t>iX</w:t>
+      </w:r>
+      <w:proofErr w:type="spellEnd"/>
+      <w:r>
+        <w:rPr>
+          <w:color w:val="000000" w:themeColor="text1"/>
+        </w:rPr>
+        <w:t xml:space="preserve">, </w:t>
+      </w:r>
+      <w:proofErr w:type="spellStart"/>
+      <w:r>
+        <w:rPr>
+          <w:color w:val="000000" w:themeColor="text1"/>
+        </w:rPr>
+        <w:t>iY</w:t>
+      </w:r>
+      <w:proofErr w:type="spellEnd"/>
+      <w:r>
+        <w:rPr>
+          <w:color w:val="000000" w:themeColor="text1"/>
+        </w:rPr>
+        <w:t xml:space="preserve">, h, g): </w:t>
       </w:r>
     </w:p>
     <w:p>
@@ -1094,39 +1858,69 @@
           <w:color w:val="000000" w:themeColor="text1"/>
         </w:rPr>
       </w:pPr>
-      <w:r>
-        <w:rPr>
-          <w:color w:val="000000" w:themeColor="text1"/>
-        </w:rPr>
-        <w:t>iX = initial x-value of obstacle (1-6)</w:t>
-      </w:r>
-    </w:p>
-    <w:p>
-      <w:pPr>
-        <w:pStyle w:val="ListParagraph"/>
-        <w:rPr>
-          <w:color w:val="000000" w:themeColor="text1"/>
-        </w:rPr>
-      </w:pPr>
-      <w:r>
-        <w:rPr>
-          <w:color w:val="000000" w:themeColor="text1"/>
-        </w:rPr>
-        <w:t>iY = initial y-value of obstacle (1-6)</w:t>
-      </w:r>
-    </w:p>
-    <w:p>
-      <w:pPr>
-        <w:pStyle w:val="ListParagraph"/>
-        <w:rPr>
-          <w:color w:val="000000" w:themeColor="text1"/>
-        </w:rPr>
-      </w:pPr>
-      <w:r>
-        <w:rPr>
-          <w:color w:val="000000" w:themeColor="text1"/>
-        </w:rPr>
-        <w:t>h = is horizontal (boolean)</w:t>
+      <w:proofErr w:type="spellStart"/>
+      <w:r>
+        <w:rPr>
+          <w:color w:val="000000" w:themeColor="text1"/>
+        </w:rPr>
+        <w:t>iX</w:t>
+      </w:r>
+      <w:proofErr w:type="spellEnd"/>
+      <w:r>
+        <w:rPr>
+          <w:color w:val="000000" w:themeColor="text1"/>
+        </w:rPr>
+        <w:t xml:space="preserve"> = initial x-value of obstacle (1-6)</w:t>
+      </w:r>
+    </w:p>
+    <w:p>
+      <w:pPr>
+        <w:pStyle w:val="ListParagraph"/>
+        <w:rPr>
+          <w:color w:val="000000" w:themeColor="text1"/>
+        </w:rPr>
+      </w:pPr>
+      <w:proofErr w:type="spellStart"/>
+      <w:r>
+        <w:rPr>
+          <w:color w:val="000000" w:themeColor="text1"/>
+        </w:rPr>
+        <w:t>iY</w:t>
+      </w:r>
+      <w:proofErr w:type="spellEnd"/>
+      <w:r>
+        <w:rPr>
+          <w:color w:val="000000" w:themeColor="text1"/>
+        </w:rPr>
+        <w:t xml:space="preserve"> = initial y-value of obstacle (1-6)</w:t>
+      </w:r>
+    </w:p>
+    <w:p>
+      <w:pPr>
+        <w:pStyle w:val="ListParagraph"/>
+        <w:rPr>
+          <w:color w:val="000000" w:themeColor="text1"/>
+        </w:rPr>
+      </w:pPr>
+      <w:r>
+        <w:rPr>
+          <w:color w:val="000000" w:themeColor="text1"/>
+        </w:rPr>
+        <w:t>h = is horizontal (</w:t>
+      </w:r>
+      <w:proofErr w:type="spellStart"/>
+      <w:r>
+        <w:rPr>
+          <w:color w:val="000000" w:themeColor="text1"/>
+        </w:rPr>
+        <w:t>boolean</w:t>
+      </w:r>
+      <w:proofErr w:type="spellEnd"/>
+      <w:r>
+        <w:rPr>
+          <w:color w:val="000000" w:themeColor="text1"/>
+        </w:rPr>
+        <w:t>)</w:t>
       </w:r>
     </w:p>
     <w:p>
@@ -1154,11 +1948,19 @@
           <w:color w:val="000000" w:themeColor="text1"/>
         </w:rPr>
       </w:pPr>
+      <w:proofErr w:type="spellStart"/>
       <w:r>
         <w:rPr>
           <w:color w:val="FF0000"/>
         </w:rPr>
-        <w:t xml:space="preserve">Obstacle:draw(): </w:t>
+        <w:t>Obstacle:draw</w:t>
+      </w:r>
+      <w:proofErr w:type="spellEnd"/>
+      <w:r>
+        <w:rPr>
+          <w:color w:val="FF0000"/>
+        </w:rPr>
+        <w:t xml:space="preserve">(): </w:t>
       </w:r>
       <w:r>
         <w:rPr>
@@ -1196,29 +1998,37 @@
         <w:rPr>
           <w:color w:val="FF0000"/>
         </w:rPr>
-        <w:t>When an obstacle is drawn off the grid, the length becomes 1 when the obstacle should be reverted back to where it was before it was drawn off the grid</w:t>
-      </w:r>
-    </w:p>
-    <w:p>
-      <w:pPr>
-        <w:pStyle w:val="ListParagraph"/>
-        <w:rPr>
-          <w:color w:val="000000" w:themeColor="text1"/>
-        </w:rPr>
-      </w:pPr>
-    </w:p>
-    <w:p>
-      <w:pPr>
-        <w:rPr>
-          <w:color w:val="000000" w:themeColor="text1"/>
-        </w:rPr>
-      </w:pPr>
+        <w:t xml:space="preserve">When an obstacle is drawn off the grid, </w:t>
+      </w:r>
+      <w:r>
+        <w:rPr>
+          <w:color w:val="FF0000"/>
+        </w:rPr>
+        <w:t>only the head is drawn and the rest is omitted when the object should just be redrawn in the position before it went off the grid</w:t>
+      </w:r>
+    </w:p>
+    <w:p>
+      <w:pPr>
+        <w:pStyle w:val="ListParagraph"/>
+        <w:rPr>
+          <w:color w:val="000000" w:themeColor="text1"/>
+        </w:rPr>
+      </w:pPr>
+    </w:p>
+    <w:p>
+      <w:pPr>
+        <w:rPr>
+          <w:color w:val="000000" w:themeColor="text1"/>
+        </w:rPr>
+      </w:pPr>
+      <w:proofErr w:type="spellStart"/>
       <w:r>
         <w:rPr>
           <w:color w:val="70AD47" w:themeColor="accent6"/>
         </w:rPr>
         <w:t>ball.lua</w:t>
       </w:r>
+      <w:proofErr w:type="spellEnd"/>
       <w:r>
         <w:rPr>
           <w:color w:val="4472C4" w:themeColor="accent1"/>
@@ -1243,39 +2053,91 @@
           <w:color w:val="000000" w:themeColor="text1"/>
         </w:rPr>
       </w:pPr>
-      <w:r>
-        <w:rPr>
-          <w:color w:val="000000" w:themeColor="text1"/>
-        </w:rPr>
-        <w:t>Ball.new(iX, iY, g):</w:t>
-      </w:r>
-    </w:p>
-    <w:p>
-      <w:pPr>
-        <w:pStyle w:val="ListParagraph"/>
-        <w:rPr>
-          <w:color w:val="000000" w:themeColor="text1"/>
-        </w:rPr>
-      </w:pPr>
-      <w:r>
-        <w:rPr>
-          <w:color w:val="000000" w:themeColor="text1"/>
-        </w:rPr>
-        <w:t>iX = initial x-value of ball (1-6)</w:t>
-      </w:r>
-    </w:p>
-    <w:p>
-      <w:pPr>
-        <w:pStyle w:val="ListParagraph"/>
-        <w:rPr>
-          <w:color w:val="000000" w:themeColor="text1"/>
-        </w:rPr>
-      </w:pPr>
-      <w:r>
-        <w:rPr>
-          <w:color w:val="000000" w:themeColor="text1"/>
-        </w:rPr>
-        <w:t>iY = initial y-value of ball (1-6)</w:t>
+      <w:proofErr w:type="spellStart"/>
+      <w:r>
+        <w:rPr>
+          <w:color w:val="000000" w:themeColor="text1"/>
+        </w:rPr>
+        <w:t>Ball.new</w:t>
+      </w:r>
+      <w:proofErr w:type="spellEnd"/>
+      <w:r>
+        <w:rPr>
+          <w:color w:val="000000" w:themeColor="text1"/>
+        </w:rPr>
+        <w:t>(</w:t>
+      </w:r>
+      <w:proofErr w:type="spellStart"/>
+      <w:r>
+        <w:rPr>
+          <w:color w:val="000000" w:themeColor="text1"/>
+        </w:rPr>
+        <w:t>iX</w:t>
+      </w:r>
+      <w:proofErr w:type="spellEnd"/>
+      <w:r>
+        <w:rPr>
+          <w:color w:val="000000" w:themeColor="text1"/>
+        </w:rPr>
+        <w:t xml:space="preserve">, </w:t>
+      </w:r>
+      <w:proofErr w:type="spellStart"/>
+      <w:r>
+        <w:rPr>
+          <w:color w:val="000000" w:themeColor="text1"/>
+        </w:rPr>
+        <w:t>iY</w:t>
+      </w:r>
+      <w:proofErr w:type="spellEnd"/>
+      <w:r>
+        <w:rPr>
+          <w:color w:val="000000" w:themeColor="text1"/>
+        </w:rPr>
+        <w:t>, g):</w:t>
+      </w:r>
+    </w:p>
+    <w:p>
+      <w:pPr>
+        <w:pStyle w:val="ListParagraph"/>
+        <w:rPr>
+          <w:color w:val="000000" w:themeColor="text1"/>
+        </w:rPr>
+      </w:pPr>
+      <w:proofErr w:type="spellStart"/>
+      <w:r>
+        <w:rPr>
+          <w:color w:val="000000" w:themeColor="text1"/>
+        </w:rPr>
+        <w:t>iX</w:t>
+      </w:r>
+      <w:proofErr w:type="spellEnd"/>
+      <w:r>
+        <w:rPr>
+          <w:color w:val="000000" w:themeColor="text1"/>
+        </w:rPr>
+        <w:t xml:space="preserve"> = initial x-value of ball (1-6)</w:t>
+      </w:r>
+    </w:p>
+    <w:p>
+      <w:pPr>
+        <w:pStyle w:val="ListParagraph"/>
+        <w:rPr>
+          <w:color w:val="000000" w:themeColor="text1"/>
+        </w:rPr>
+      </w:pPr>
+      <w:proofErr w:type="spellStart"/>
+      <w:r>
+        <w:rPr>
+          <w:color w:val="000000" w:themeColor="text1"/>
+        </w:rPr>
+        <w:t>iY</w:t>
+      </w:r>
+      <w:proofErr w:type="spellEnd"/>
+      <w:r>
+        <w:rPr>
+          <w:color w:val="000000" w:themeColor="text1"/>
+        </w:rPr>
+        <w:t xml:space="preserve"> = initial y-value of ball (1-6)</w:t>
       </w:r>
     </w:p>
     <w:p>
@@ -1331,11 +2193,19 @@
           <w:color w:val="000000" w:themeColor="text1"/>
         </w:rPr>
       </w:pPr>
-      <w:r>
-        <w:rPr>
-          <w:color w:val="000000" w:themeColor="text1"/>
-        </w:rPr>
-        <w:t>Ball:draw():</w:t>
+      <w:proofErr w:type="spellStart"/>
+      <w:r>
+        <w:rPr>
+          <w:color w:val="000000" w:themeColor="text1"/>
+        </w:rPr>
+        <w:t>Ball:draw</w:t>
+      </w:r>
+      <w:proofErr w:type="spellEnd"/>
+      <w:r>
+        <w:rPr>
+          <w:color w:val="000000" w:themeColor="text1"/>
+        </w:rPr>
+        <w:t>():</w:t>
       </w:r>
       <w:r>
         <w:rPr>
@@ -1355,6 +2225,7 @@
           <w:color w:val="000000" w:themeColor="text1"/>
         </w:rPr>
       </w:pPr>
+      <w:proofErr w:type="spellStart"/>
       <w:r>
         <w:rPr>
           <w:color w:val="70AD47" w:themeColor="accent6"/>
@@ -1367,6 +2238,7 @@
         </w:rPr>
         <w:t>update</w:t>
       </w:r>
+      <w:proofErr w:type="spellEnd"/>
       <w:r>
         <w:rPr>
           <w:color w:val="70AD47" w:themeColor="accent6"/>
@@ -1400,421 +2272,32 @@
     </w:p>
     <w:p>
       <w:pPr>
-        <w:pStyle w:val="ListParagraph"/>
-        <w:rPr>
-          <w:color w:val="4472C4" w:themeColor="accent1"/>
-        </w:rPr>
-      </w:pPr>
-    </w:p>
-    <w:p>
-      <w:pPr>
-        <w:pStyle w:val="ListParagraph"/>
-        <w:rPr>
-          <w:color w:val="4472C4" w:themeColor="accent1"/>
-        </w:rPr>
-      </w:pPr>
-    </w:p>
-    <w:p>
-      <w:pPr>
-        <w:pStyle w:val="ListParagraph"/>
-        <w:rPr>
-          <w:color w:val="4472C4" w:themeColor="accent1"/>
-        </w:rPr>
-      </w:pPr>
-    </w:p>
-    <w:p>
-      <w:pPr>
-        <w:pStyle w:val="ListParagraph"/>
-        <w:rPr>
-          <w:color w:val="4472C4" w:themeColor="accent1"/>
-        </w:rPr>
-      </w:pPr>
-    </w:p>
-    <w:p>
-      <w:pPr>
-        <w:pStyle w:val="ListParagraph"/>
-        <w:rPr>
-          <w:color w:val="4472C4" w:themeColor="accent1"/>
-        </w:rPr>
-      </w:pPr>
-    </w:p>
-    <w:p>
-      <w:pPr>
-        <w:pStyle w:val="ListParagraph"/>
-        <w:rPr>
-          <w:color w:val="4472C4" w:themeColor="accent1"/>
-        </w:rPr>
-      </w:pPr>
-    </w:p>
-    <w:p>
-      <w:pPr>
-        <w:pStyle w:val="ListParagraph"/>
-        <w:rPr>
-          <w:color w:val="4472C4" w:themeColor="accent1"/>
-        </w:rPr>
-      </w:pPr>
-    </w:p>
-    <w:p>
-      <w:pPr>
-        <w:pStyle w:val="ListParagraph"/>
-        <w:rPr>
-          <w:color w:val="4472C4" w:themeColor="accent1"/>
-        </w:rPr>
-      </w:pPr>
-    </w:p>
-    <w:p>
-      <w:pPr>
-        <w:pStyle w:val="ListParagraph"/>
-        <w:rPr>
-          <w:color w:val="4472C4" w:themeColor="accent1"/>
-        </w:rPr>
-      </w:pPr>
-    </w:p>
-    <w:p>
-      <w:pPr>
-        <w:pStyle w:val="ListParagraph"/>
-        <w:rPr>
-          <w:color w:val="4472C4" w:themeColor="accent1"/>
-        </w:rPr>
-      </w:pPr>
-    </w:p>
-    <w:p>
-      <w:pPr>
-        <w:pStyle w:val="ListParagraph"/>
-        <w:rPr>
-          <w:color w:val="4472C4" w:themeColor="accent1"/>
-        </w:rPr>
-      </w:pPr>
-    </w:p>
-    <w:p>
-      <w:pPr>
-        <w:pStyle w:val="ListParagraph"/>
-        <w:rPr>
-          <w:color w:val="4472C4" w:themeColor="accent1"/>
-        </w:rPr>
-      </w:pPr>
-    </w:p>
-    <w:p>
-      <w:pPr>
-        <w:pStyle w:val="ListParagraph"/>
-        <w:rPr>
-          <w:color w:val="4472C4" w:themeColor="accent1"/>
-        </w:rPr>
-      </w:pPr>
-    </w:p>
-    <w:p>
-      <w:pPr>
-        <w:pStyle w:val="ListParagraph"/>
-        <w:rPr>
-          <w:color w:val="4472C4" w:themeColor="accent1"/>
-        </w:rPr>
-      </w:pPr>
-    </w:p>
-    <w:p>
-      <w:pPr>
-        <w:pStyle w:val="ListParagraph"/>
-        <w:rPr>
-          <w:color w:val="4472C4" w:themeColor="accent1"/>
-        </w:rPr>
-      </w:pPr>
-    </w:p>
-    <w:p>
-      <w:pPr>
-        <w:pStyle w:val="ListParagraph"/>
-        <w:rPr>
-          <w:color w:val="4472C4" w:themeColor="accent1"/>
-        </w:rPr>
-      </w:pPr>
-    </w:p>
-    <w:p>
-      <w:pPr>
-        <w:pStyle w:val="ListParagraph"/>
-        <w:rPr>
-          <w:color w:val="4472C4" w:themeColor="accent1"/>
-        </w:rPr>
-      </w:pPr>
-    </w:p>
-    <w:p>
-      <w:pPr>
-        <w:pStyle w:val="ListParagraph"/>
-        <w:rPr>
-          <w:color w:val="4472C4" w:themeColor="accent1"/>
-        </w:rPr>
-      </w:pPr>
-    </w:p>
-    <w:p>
-      <w:pPr>
-        <w:pStyle w:val="ListParagraph"/>
-        <w:rPr>
-          <w:color w:val="000000" w:themeColor="text1"/>
-        </w:rPr>
-      </w:pPr>
-    </w:p>
-    <w:p>
-      <w:pPr>
-        <w:rPr>
-          <w:color w:val="000000" w:themeColor="text1"/>
-        </w:rPr>
-      </w:pPr>
-      <w:r>
-        <w:rPr>
-          <w:color w:val="70AD47" w:themeColor="accent6"/>
-        </w:rPr>
-        <w:lastRenderedPageBreak/>
-        <w:t xml:space="preserve">levels.lua: </w:t>
-      </w:r>
-      <w:r>
-        <w:rPr>
-          <w:color w:val="000000" w:themeColor="text1"/>
-        </w:rPr>
-        <w:t>(object)</w:t>
-      </w:r>
-    </w:p>
-    <w:p>
-      <w:pPr>
-        <w:pStyle w:val="ListParagraph"/>
-        <w:numPr>
-          <w:ilvl w:val="0"/>
-          <w:numId w:val="1"/>
-        </w:numPr>
-      </w:pPr>
-      <w:r>
-        <w:t>love.mousereleased(x, y, button): An event that is triggered when a mouse button is released</w:t>
-      </w:r>
-    </w:p>
-    <w:p>
-      <w:pPr>
-        <w:pStyle w:val="ListParagraph"/>
-        <w:numPr>
-          <w:ilvl w:val="0"/>
-          <w:numId w:val="1"/>
-        </w:numPr>
-      </w:pPr>
-      <w:r>
-        <w:t>love.mousepressed(x, y, button): An event that is triggered when a mouse button is pressed</w:t>
-      </w:r>
-    </w:p>
-    <w:p>
-      <w:pPr>
-        <w:pStyle w:val="ListParagraph"/>
-        <w:numPr>
-          <w:ilvl w:val="0"/>
-          <w:numId w:val="1"/>
-        </w:numPr>
-      </w:pPr>
-      <w:r>
-        <w:t>love.mousemoved(x, y): An event that is triggered when the mouse is moved</w:t>
-      </w:r>
-    </w:p>
-    <w:p>
-      <w:pPr>
-        <w:pStyle w:val="ListParagraph"/>
-        <w:numPr>
-          <w:ilvl w:val="0"/>
-          <w:numId w:val="1"/>
-        </w:numPr>
-        <w:rPr>
-          <w:color w:val="000000" w:themeColor="text1"/>
-        </w:rPr>
-      </w:pPr>
-      <w:r>
-        <w:rPr>
-          <w:color w:val="000000" w:themeColor="text1"/>
-        </w:rPr>
-        <w:t>Level.new(</w:t>
-      </w:r>
-      <w:r>
-        <w:rPr>
-          <w:color w:val="000000" w:themeColor="text1"/>
-        </w:rPr>
-        <w:t>grid, ball, obstacles)</w:t>
-      </w:r>
-    </w:p>
-    <w:p>
-      <w:pPr>
-        <w:pStyle w:val="ListParagraph"/>
-        <w:rPr>
-          <w:color w:val="000000" w:themeColor="text1"/>
-        </w:rPr>
-      </w:pPr>
-      <w:r>
-        <w:rPr>
-          <w:color w:val="000000" w:themeColor="text1"/>
-        </w:rPr>
-        <w:t>grid = grid the level uses</w:t>
-      </w:r>
-    </w:p>
-    <w:p>
-      <w:pPr>
-        <w:pStyle w:val="ListParagraph"/>
-        <w:rPr>
-          <w:color w:val="000000" w:themeColor="text1"/>
-        </w:rPr>
-      </w:pPr>
-      <w:r>
-        <w:rPr>
-          <w:color w:val="000000" w:themeColor="text1"/>
-        </w:rPr>
-        <w:t>ball = ball in the level</w:t>
-      </w:r>
-    </w:p>
-    <w:p>
-      <w:pPr>
-        <w:pStyle w:val="ListParagraph"/>
-        <w:rPr>
-          <w:color w:val="000000" w:themeColor="text1"/>
-        </w:rPr>
-      </w:pPr>
-      <w:r>
-        <w:rPr>
-          <w:color w:val="000000" w:themeColor="text1"/>
-        </w:rPr>
-        <w:t>obstacles = an array of obstacles in the level</w:t>
-      </w:r>
-    </w:p>
-    <w:p>
-      <w:pPr>
-        <w:pStyle w:val="ListParagraph"/>
-        <w:numPr>
-          <w:ilvl w:val="0"/>
-          <w:numId w:val="1"/>
-        </w:numPr>
-        <w:rPr>
-          <w:color w:val="000000" w:themeColor="text1"/>
-        </w:rPr>
-      </w:pPr>
-      <w:r>
-        <w:rPr>
-          <w:color w:val="000000" w:themeColor="text1"/>
-        </w:rPr>
-        <w:t>Level:draw()</w:t>
-      </w:r>
-      <w:r>
-        <w:rPr>
-          <w:color w:val="000000" w:themeColor="text1"/>
-        </w:rPr>
-        <w:t>: draws everything in the level</w:t>
-      </w:r>
-    </w:p>
-    <w:p>
-      <w:pPr>
-        <w:pStyle w:val="ListParagraph"/>
-        <w:numPr>
-          <w:ilvl w:val="0"/>
-          <w:numId w:val="1"/>
-        </w:numPr>
-        <w:rPr>
-          <w:color w:val="000000" w:themeColor="text1"/>
-        </w:rPr>
-      </w:pPr>
-      <w:r>
-        <w:rPr>
-          <w:color w:val="000000" w:themeColor="text1"/>
-        </w:rPr>
-        <w:t>Level:update()</w:t>
-      </w:r>
-      <w:r>
-        <w:rPr>
-          <w:color w:val="000000" w:themeColor="text1"/>
-        </w:rPr>
-        <w:t>: updates everything in the level</w:t>
-      </w:r>
-    </w:p>
-    <w:p>
-      <w:pPr>
-        <w:pStyle w:val="ListParagraph"/>
-        <w:numPr>
-          <w:ilvl w:val="0"/>
-          <w:numId w:val="1"/>
-        </w:numPr>
-        <w:rPr>
-          <w:color w:val="000000" w:themeColor="text1"/>
-        </w:rPr>
-      </w:pPr>
-      <w:r>
-        <w:rPr>
-          <w:color w:val="70AD47" w:themeColor="accent6"/>
-        </w:rPr>
-        <w:t xml:space="preserve">boolean </w:t>
-      </w:r>
-      <w:r>
-        <w:rPr>
-          <w:color w:val="70AD47" w:themeColor="accent6"/>
-        </w:rPr>
-        <w:t>Level:isRoot(x, y)</w:t>
-      </w:r>
-      <w:r>
-        <w:rPr>
-          <w:color w:val="70AD47" w:themeColor="accent6"/>
-        </w:rPr>
-        <w:t xml:space="preserve">: </w:t>
-      </w:r>
-      <w:r>
-        <w:rPr>
-          <w:color w:val="000000" w:themeColor="text1"/>
-        </w:rPr>
-        <w:t>checks if an obstacle at the position x,y is the root of an obstacle</w:t>
-      </w:r>
-    </w:p>
-    <w:p>
-      <w:pPr>
-        <w:pStyle w:val="ListParagraph"/>
-        <w:numPr>
-          <w:ilvl w:val="0"/>
-          <w:numId w:val="1"/>
-        </w:numPr>
-        <w:rPr>
-          <w:color w:val="000000" w:themeColor="text1"/>
-        </w:rPr>
-      </w:pPr>
-      <w:r>
-        <w:rPr>
-          <w:color w:val="70AD47" w:themeColor="accent6"/>
-        </w:rPr>
-        <w:t>number[2] Level:findTail(x, y):</w:t>
-      </w:r>
-      <w:r>
-        <w:rPr>
-          <w:color w:val="000000" w:themeColor="text1"/>
-        </w:rPr>
-        <w:t xml:space="preserve"> </w:t>
-      </w:r>
-      <w:r>
-        <w:rPr>
-          <w:color w:val="000000" w:themeColor="text1"/>
-        </w:rPr>
-        <w:t>finds the tail given the root of an obstacle</w:t>
-      </w:r>
-    </w:p>
-    <w:p>
-      <w:pPr>
-        <w:pStyle w:val="ListParagraph"/>
-        <w:rPr>
-          <w:color w:val="000000" w:themeColor="text1"/>
-        </w:rPr>
-      </w:pPr>
-      <w:r>
-        <w:rPr>
-          <w:color w:val="000000" w:themeColor="text1"/>
-        </w:rPr>
-        <w:t>[1] = the x-value of the tail (1-6)</w:t>
-      </w:r>
-    </w:p>
-    <w:p>
-      <w:pPr>
-        <w:pStyle w:val="ListParagraph"/>
-        <w:rPr>
-          <w:color w:val="000000" w:themeColor="text1"/>
-        </w:rPr>
-      </w:pPr>
-      <w:r>
-        <w:rPr>
-          <w:color w:val="000000" w:themeColor="text1"/>
-        </w:rPr>
-        <w:t>[2] = the y-value of the tail (1-6)</w:t>
-      </w:r>
+        <w:rPr>
+          <w:color w:val="000000" w:themeColor="text1"/>
+        </w:rPr>
+      </w:pPr>
       <w:bookmarkStart w:id="0" w:name="_GoBack"/>
       <w:bookmarkEnd w:id="0"/>
+      <w:proofErr w:type="spellStart"/>
+      <w:r>
+        <w:rPr>
+          <w:color w:val="70AD47" w:themeColor="accent6"/>
+        </w:rPr>
+        <w:t>levels.lua</w:t>
+      </w:r>
+      <w:proofErr w:type="spellEnd"/>
+      <w:r>
+        <w:rPr>
+          <w:color w:val="70AD47" w:themeColor="accent6"/>
+        </w:rPr>
+        <w:t xml:space="preserve">: </w:t>
+      </w:r>
+      <w:r>
+        <w:rPr>
+          <w:color w:val="000000" w:themeColor="text1"/>
+        </w:rPr>
+        <w:t>(object)</w:t>
+      </w:r>
     </w:p>
     <w:p>
       <w:pPr>
@@ -1823,79 +2306,14 @@
           <w:ilvl w:val="0"/>
           <w:numId w:val="1"/>
         </w:numPr>
-        <w:rPr>
-          <w:color w:val="000000" w:themeColor="text1"/>
-        </w:rPr>
-      </w:pPr>
-      <w:r>
-        <w:rPr>
-          <w:color w:val="70AD47" w:themeColor="accent6"/>
-        </w:rPr>
-        <w:t>number[2]</w:t>
-      </w:r>
-      <w:r>
-        <w:rPr>
-          <w:color w:val="70AD47" w:themeColor="accent6"/>
-        </w:rPr>
-        <w:t xml:space="preserve"> OR false</w:t>
-      </w:r>
-      <w:r>
-        <w:rPr>
-          <w:color w:val="70AD47" w:themeColor="accent6"/>
-        </w:rPr>
-        <w:t xml:space="preserve"> </w:t>
-      </w:r>
-      <w:r>
-        <w:rPr>
-          <w:color w:val="70AD47" w:themeColor="accent6"/>
-        </w:rPr>
-        <w:t>Level:findRoot(x, y)</w:t>
-      </w:r>
-      <w:r>
-        <w:rPr>
-          <w:color w:val="70AD47" w:themeColor="accent6"/>
-        </w:rPr>
-        <w:t xml:space="preserve">: </w:t>
-      </w:r>
-      <w:r>
-        <w:rPr>
-          <w:color w:val="000000" w:themeColor="text1"/>
-        </w:rPr>
-        <w:t>finds the root of the obstacle on position x,y</w:t>
-      </w:r>
-    </w:p>
-    <w:p>
-      <w:pPr>
-        <w:pStyle w:val="ListParagraph"/>
-        <w:rPr>
-          <w:color w:val="000000" w:themeColor="text1"/>
-        </w:rPr>
-      </w:pPr>
-      <w:r>
-        <w:rPr>
-          <w:color w:val="000000" w:themeColor="text1"/>
-        </w:rPr>
-        <w:t xml:space="preserve">[1] = </w:t>
-      </w:r>
-      <w:r>
-        <w:rPr>
-          <w:color w:val="000000" w:themeColor="text1"/>
-        </w:rPr>
-        <w:t>the x-value of the root (1-6)</w:t>
-      </w:r>
-    </w:p>
-    <w:p>
-      <w:pPr>
-        <w:pStyle w:val="ListParagraph"/>
-        <w:rPr>
-          <w:color w:val="000000" w:themeColor="text1"/>
-        </w:rPr>
-      </w:pPr>
-      <w:r>
-        <w:rPr>
-          <w:color w:val="000000" w:themeColor="text1"/>
-        </w:rPr>
-        <w:t>[2] = the y-value of the root (1-6)</w:t>
+      </w:pPr>
+      <w:proofErr w:type="spellStart"/>
+      <w:r>
+        <w:t>love.mousereleased</w:t>
+      </w:r>
+      <w:proofErr w:type="spellEnd"/>
+      <w:r>
+        <w:t>(x, y, button): An event that is triggered when a mouse button is released</w:t>
       </w:r>
     </w:p>
     <w:p>
@@ -1905,45 +2323,14 @@
           <w:ilvl w:val="0"/>
           <w:numId w:val="1"/>
         </w:numPr>
-        <w:rPr>
-          <w:color w:val="000000" w:themeColor="text1"/>
-        </w:rPr>
-      </w:pPr>
-      <w:r>
-        <w:rPr>
-          <w:color w:val="70AD47" w:themeColor="accent6"/>
-        </w:rPr>
-        <w:t xml:space="preserve">obstacle </w:t>
-      </w:r>
-      <w:r>
-        <w:rPr>
-          <w:color w:val="70AD47" w:themeColor="accent6"/>
-        </w:rPr>
-        <w:t>Level:getRoot(x, y)</w:t>
-      </w:r>
-      <w:r>
-        <w:rPr>
-          <w:color w:val="70AD47" w:themeColor="accent6"/>
-        </w:rPr>
-        <w:t xml:space="preserve">: </w:t>
-      </w:r>
-      <w:r>
-        <w:rPr>
-          <w:color w:val="000000" w:themeColor="text1"/>
-        </w:rPr>
-        <w:t xml:space="preserve">returns the obstacle </w:t>
-      </w:r>
-      <w:r>
-        <w:rPr>
-          <w:color w:val="000000" w:themeColor="text1"/>
-        </w:rPr>
-        <w:t xml:space="preserve">whose root is </w:t>
-      </w:r>
-      <w:r>
-        <w:rPr>
-          <w:color w:val="000000" w:themeColor="text1"/>
-        </w:rPr>
-        <w:t>on position x,y</w:t>
+      </w:pPr>
+      <w:proofErr w:type="spellStart"/>
+      <w:r>
+        <w:t>love.mousepressed</w:t>
+      </w:r>
+      <w:proofErr w:type="spellEnd"/>
+      <w:r>
+        <w:t>(x, y, button): An event that is triggered when a mouse button is pressed</w:t>
       </w:r>
     </w:p>
     <w:p>
@@ -1953,27 +2340,14 @@
           <w:ilvl w:val="0"/>
           <w:numId w:val="1"/>
         </w:numPr>
-        <w:rPr>
-          <w:color w:val="70AD47" w:themeColor="accent6"/>
-        </w:rPr>
-      </w:pPr>
-      <w:r>
-        <w:rPr>
-          <w:color w:val="70AD47" w:themeColor="accent6"/>
-        </w:rPr>
-        <w:t xml:space="preserve">boolean Level:rootsAreEqual(x, y, x0, y0): </w:t>
-      </w:r>
-      <w:r>
-        <w:rPr>
-          <w:color w:val="000000" w:themeColor="text1"/>
-        </w:rPr>
-        <w:t xml:space="preserve">determines if (x, y) </w:t>
-      </w:r>
-      <w:r>
-        <w:rPr>
-          <w:color w:val="000000" w:themeColor="text1"/>
-        </w:rPr>
-        <w:t>is a root of (x0, y0)</w:t>
+      </w:pPr>
+      <w:proofErr w:type="spellStart"/>
+      <w:r>
+        <w:t>love.mousemoved</w:t>
+      </w:r>
+      <w:proofErr w:type="spellEnd"/>
+      <w:r>
+        <w:t>(x, y): An event that is triggered when the mouse is moved</w:t>
       </w:r>
     </w:p>
     <w:p>
@@ -1987,57 +2361,67 @@
           <w:color w:val="000000" w:themeColor="text1"/>
         </w:rPr>
       </w:pPr>
-      <w:r>
-        <w:rPr>
-          <w:color w:val="70AD47" w:themeColor="accent6"/>
-        </w:rPr>
-        <w:t xml:space="preserve">number[2] </w:t>
-      </w:r>
-      <w:r>
-        <w:rPr>
-          <w:color w:val="70AD47" w:themeColor="accent6"/>
-        </w:rPr>
-        <w:t>Level:getMouseGrid()</w:t>
-      </w:r>
-      <w:r>
-        <w:rPr>
-          <w:color w:val="70AD47" w:themeColor="accent6"/>
-        </w:rPr>
-        <w:t xml:space="preserve">: </w:t>
-      </w:r>
-      <w:r>
-        <w:rPr>
-          <w:color w:val="000000" w:themeColor="text1"/>
-        </w:rPr>
-        <w:t>returns the x-value and y-value of where the mouse is located in the game window</w:t>
-      </w:r>
-    </w:p>
-    <w:p>
-      <w:pPr>
-        <w:pStyle w:val="ListParagraph"/>
-        <w:rPr>
-          <w:color w:val="000000" w:themeColor="text1"/>
-        </w:rPr>
-      </w:pPr>
-      <w:r>
-        <w:rPr>
-          <w:color w:val="000000" w:themeColor="text1"/>
-        </w:rPr>
-        <w:t>[1] = the x-value of the mouse</w:t>
-      </w:r>
-    </w:p>
-    <w:p>
-      <w:pPr>
-        <w:pStyle w:val="ListParagraph"/>
-        <w:rPr>
-          <w:color w:val="000000" w:themeColor="text1"/>
-        </w:rPr>
-      </w:pPr>
-      <w:r>
-        <w:rPr>
-          <w:color w:val="000000" w:themeColor="text1"/>
-        </w:rPr>
-        <w:t>[2] = the y-value of the mouse</w:t>
+      <w:proofErr w:type="spellStart"/>
+      <w:r>
+        <w:rPr>
+          <w:color w:val="000000" w:themeColor="text1"/>
+        </w:rPr>
+        <w:t>Level.new</w:t>
+      </w:r>
+      <w:proofErr w:type="spellEnd"/>
+      <w:r>
+        <w:rPr>
+          <w:color w:val="000000" w:themeColor="text1"/>
+        </w:rPr>
+        <w:t>(</w:t>
+      </w:r>
+      <w:r>
+        <w:rPr>
+          <w:color w:val="000000" w:themeColor="text1"/>
+        </w:rPr>
+        <w:t>grid, ball, obstacles)</w:t>
+      </w:r>
+    </w:p>
+    <w:p>
+      <w:pPr>
+        <w:pStyle w:val="ListParagraph"/>
+        <w:rPr>
+          <w:color w:val="000000" w:themeColor="text1"/>
+        </w:rPr>
+      </w:pPr>
+      <w:r>
+        <w:rPr>
+          <w:color w:val="000000" w:themeColor="text1"/>
+        </w:rPr>
+        <w:t>grid = grid the level uses</w:t>
+      </w:r>
+    </w:p>
+    <w:p>
+      <w:pPr>
+        <w:pStyle w:val="ListParagraph"/>
+        <w:rPr>
+          <w:color w:val="000000" w:themeColor="text1"/>
+        </w:rPr>
+      </w:pPr>
+      <w:r>
+        <w:rPr>
+          <w:color w:val="000000" w:themeColor="text1"/>
+        </w:rPr>
+        <w:t>ball = ball in the level</w:t>
+      </w:r>
+    </w:p>
+    <w:p>
+      <w:pPr>
+        <w:pStyle w:val="ListParagraph"/>
+        <w:rPr>
+          <w:color w:val="000000" w:themeColor="text1"/>
+        </w:rPr>
+      </w:pPr>
+      <w:r>
+        <w:rPr>
+          <w:color w:val="000000" w:themeColor="text1"/>
+        </w:rPr>
+        <w:t>obstacles = an array of obstacles in the level</w:t>
       </w:r>
     </w:p>
     <w:p>
@@ -2051,23 +2435,57 @@
           <w:color w:val="000000" w:themeColor="text1"/>
         </w:rPr>
       </w:pPr>
-      <w:r>
-        <w:rPr>
-          <w:color w:val="70AD47" w:themeColor="accent6"/>
-        </w:rPr>
-        <w:t>Level:moveObstacle(x, y)</w:t>
-      </w:r>
-      <w:r>
-        <w:rPr>
-          <w:color w:val="70AD47" w:themeColor="accent6"/>
-        </w:rPr>
-        <w:t xml:space="preserve">: </w:t>
-      </w:r>
-      <w:r>
-        <w:rPr>
-          <w:color w:val="000000" w:themeColor="text1"/>
-        </w:rPr>
-        <w:t>moves the obstacle</w:t>
+      <w:proofErr w:type="spellStart"/>
+      <w:r>
+        <w:rPr>
+          <w:color w:val="000000" w:themeColor="text1"/>
+        </w:rPr>
+        <w:t>Level:draw</w:t>
+      </w:r>
+      <w:proofErr w:type="spellEnd"/>
+      <w:r>
+        <w:rPr>
+          <w:color w:val="000000" w:themeColor="text1"/>
+        </w:rPr>
+        <w:t>()</w:t>
+      </w:r>
+      <w:r>
+        <w:rPr>
+          <w:color w:val="000000" w:themeColor="text1"/>
+        </w:rPr>
+        <w:t>: draws everything in the level</w:t>
+      </w:r>
+    </w:p>
+    <w:p>
+      <w:pPr>
+        <w:pStyle w:val="ListParagraph"/>
+        <w:numPr>
+          <w:ilvl w:val="0"/>
+          <w:numId w:val="1"/>
+        </w:numPr>
+        <w:rPr>
+          <w:color w:val="000000" w:themeColor="text1"/>
+        </w:rPr>
+      </w:pPr>
+      <w:proofErr w:type="spellStart"/>
+      <w:r>
+        <w:rPr>
+          <w:color w:val="000000" w:themeColor="text1"/>
+        </w:rPr>
+        <w:t>Level:update</w:t>
+      </w:r>
+      <w:proofErr w:type="spellEnd"/>
+      <w:r>
+        <w:rPr>
+          <w:color w:val="000000" w:themeColor="text1"/>
+        </w:rPr>
+        <w:t>()</w:t>
+      </w:r>
+      <w:r>
+        <w:rPr>
+          <w:color w:val="000000" w:themeColor="text1"/>
+        </w:rPr>
+        <w:t>: updates everything in the level</w:t>
       </w:r>
     </w:p>
     <w:sectPr>

</xml_diff>